<commit_message>
added db and functionality for api to write to db
</commit_message>
<xml_diff>
--- a/Notes.docx
+++ b/Notes.docx
@@ -72,6 +72,37 @@
       </w:r>
     </w:p>
     <w:p/>
+    <w:p>
+      <w:r>
+        <w:t xml:space="preserve">APIs ultimately transmit data to and from applications.. </w:t>
+      </w:r>
+    </w:p>
+    <w:p>
+      <w:r>
+        <w:t>APIs receive a request from a client, respond with a response obj.</w:t>
+      </w:r>
+    </w:p>
+    <w:p>
+      <w:r>
+        <w:t>Request objs contain action verbs(POST, GET) and may contain some sort of  content</w:t>
+      </w:r>
+    </w:p>
+    <w:p>
+      <w:r>
+        <w:t>Response objs instead have a Status Code, and may also have content..</w:t>
+      </w:r>
+    </w:p>
+    <w:p/>
+    <w:p>
+      <w:r>
+        <w:t xml:space="preserve">We start by creating our APIController.. this is where we write out our API operations, our endpoints/methods.. </w:t>
+      </w:r>
+    </w:p>
+    <w:p>
+      <w:r>
+        <w:t>We need to create our Food Model class as well</w:t>
+      </w:r>
+    </w:p>
     <w:sectPr>
       <w:pgSz w:w="12240" w:h="15840"/>
       <w:pgMar w:top="1440" w:right="1440" w:bottom="1440" w:left="1440" w:header="720" w:footer="720" w:gutter="0"/>

</xml_diff>